<commit_message>
arreglos, y revisada normalizacion
</commit_message>
<xml_diff>
--- a/relacional, normalizacion/ddbb relacional davidGuisado.docx
+++ b/relacional, normalizacion/ddbb relacional davidGuisado.docx
@@ -1528,13 +1528,7 @@
         <w:rPr>
           <w:u w:val="single"/>
         </w:rPr>
-        <w:t xml:space="preserve"> </w:t>
-      </w:r>
-      <w:r>
-        <w:rPr>
-          <w:u w:val="single"/>
-        </w:rPr>
-        <w:t>,E.NIF</w:t>
+        <w:t xml:space="preserve"> ,E.NIF</w:t>
       </w:r>
       <w:r>
         <w:t xml:space="preserve"> ,</w:t>
@@ -1556,13 +1550,7 @@
         <w:rPr>
           <w:b/>
         </w:rPr>
-        <w:t>)</w:t>
-      </w:r>
-      <w:r>
-        <w:rPr>
-          <w:b/>
-        </w:rPr>
-        <w:t xml:space="preserve"> </w:t>
+        <w:t xml:space="preserve">) </w:t>
       </w:r>
     </w:p>
     <w:p>
@@ -1836,13 +1824,14 @@
       </w:r>
       <w:proofErr w:type="spellEnd"/>
       <w:r>
-        <w:t xml:space="preserve">. </w:t>
-      </w:r>
-      <w:proofErr w:type="gramStart"/>
-      <w:r>
-        <w:t>,E.NIF</w:t>
-      </w:r>
-      <w:proofErr w:type="gramEnd"/>
+        <w:t>. ,</w:t>
+      </w:r>
+      <w:r>
+        <w:t xml:space="preserve"> </w:t>
+      </w:r>
+      <w:r>
+        <w:t>Total</w:t>
+      </w:r>
       <w:r>
         <w:rPr>
           <w:b/>
@@ -2047,8 +2036,16 @@
         </w:rPr>
         <w:t>.Trans,E.NIF</w:t>
       </w:r>
-      <w:r>
-        <w:t>,Total,NIf,Izen,Abizen</w:t>
+      <w:proofErr w:type="spellEnd"/>
+      <w:r>
+        <w:t xml:space="preserve"> </w:t>
+      </w:r>
+      <w:r>
+        <w:t>,</w:t>
+      </w:r>
+      <w:proofErr w:type="spellStart"/>
+      <w:r>
+        <w:t>NIf,Izen,Abizen</w:t>
       </w:r>
       <w:proofErr w:type="spellEnd"/>
       <w:r>
@@ -2142,12 +2139,9 @@
           <w:b/>
         </w:rPr>
       </w:pPr>
-      <w:bookmarkStart w:id="0" w:name="_GoBack"/>
-      <w:bookmarkEnd w:id="0"/>
     </w:p>
     <w:p>
       <w:proofErr w:type="spellStart"/>
-      <w:proofErr w:type="gramStart"/>
       <w:r>
         <w:rPr>
           <w:b/>
@@ -2166,43 +2160,22 @@
         <w:rPr>
           <w:u w:val="single"/>
         </w:rPr>
-        <w:t>N</w:t>
-      </w:r>
-      <w:proofErr w:type="gramEnd"/>
-      <w:r>
-        <w:rPr>
-          <w:u w:val="single"/>
-        </w:rPr>
-        <w:t>.Trans,E.NIF</w:t>
-      </w:r>
-      <w:r>
-        <w:t>,</w:t>
-      </w:r>
-      <w:r>
-        <w:t>Total</w:t>
+        <w:t>N.Trans,E.NIF</w:t>
       </w:r>
       <w:proofErr w:type="spellEnd"/>
       <w:r>
+        <w:t xml:space="preserve"> </w:t>
+      </w:r>
+      <w:bookmarkStart w:id="0" w:name="_GoBack"/>
+      <w:bookmarkEnd w:id="0"/>
+      <w:r>
         <w:t xml:space="preserve"> ,</w:t>
       </w:r>
       <w:proofErr w:type="spellStart"/>
       <w:r>
-        <w:t>Bidali</w:t>
+        <w:t>Direkzio</w:t>
       </w:r>
       <w:proofErr w:type="spellEnd"/>
-      <w:r>
-        <w:t xml:space="preserve">? </w:t>
-      </w:r>
-      <w:proofErr w:type="gramStart"/>
-      <w:r>
-        <w:t>,</w:t>
-      </w:r>
-      <w:proofErr w:type="spellStart"/>
-      <w:r>
-        <w:t>Direkzio</w:t>
-      </w:r>
-      <w:proofErr w:type="spellEnd"/>
-      <w:proofErr w:type="gramEnd"/>
       <w:r>
         <w:rPr>
           <w:b/>

</xml_diff>

<commit_message>
arreglos, y revisada normalizacion mark2
</commit_message>
<xml_diff>
--- a/relacional, normalizacion/ddbb relacional davidGuisado.docx
+++ b/relacional, normalizacion/ddbb relacional davidGuisado.docx
@@ -3,11 +3,6 @@
 <w:document xmlns:wpc="http://schemas.microsoft.com/office/word/2010/wordprocessingCanvas" xmlns:cx="http://schemas.microsoft.com/office/drawing/2014/chartex" xmlns:mc="http://schemas.openxmlformats.org/markup-compatibility/2006" xmlns:o="urn:schemas-microsoft-com:office:office" xmlns:r="http://schemas.openxmlformats.org/officeDocument/2006/relationships" xmlns:m="http://schemas.openxmlformats.org/officeDocument/2006/math" xmlns:v="urn:schemas-microsoft-com:vml" xmlns:wp14="http://schemas.microsoft.com/office/word/2010/wordprocessingDrawing" xmlns:wp="http://schemas.openxmlformats.org/drawingml/2006/wordprocessingDrawing" xmlns:w10="urn:schemas-microsoft-com:office:word" xmlns:w="http://schemas.openxmlformats.org/wordprocessingml/2006/main" xmlns:w14="http://schemas.microsoft.com/office/word/2010/wordml" xmlns:w15="http://schemas.microsoft.com/office/word/2012/wordml" xmlns:w16se="http://schemas.microsoft.com/office/word/2015/wordml/symex" xmlns:wpg="http://schemas.microsoft.com/office/word/2010/wordprocessingGroup" xmlns:wpi="http://schemas.microsoft.com/office/word/2010/wordprocessingInk" xmlns:wne="http://schemas.microsoft.com/office/word/2006/wordml" xmlns:wps="http://schemas.microsoft.com/office/word/2010/wordprocessingShape" mc:Ignorable="w14 w15 w16se wp14">
   <w:body>
     <w:p>
-      <w:pPr>
-        <w:rPr>
-          <w:b/>
-        </w:rPr>
-      </w:pPr>
       <w:r>
         <w:rPr>
           <w:b/>
@@ -85,60 +80,90 @@
         <w:rPr>
           <w:b/>
         </w:rPr>
+        <w:t xml:space="preserve"> ( </w:t>
+      </w:r>
+      <w:r>
+        <w:rPr>
+          <w:u w:val="single"/>
+        </w:rPr>
+        <w:t>DNI</w:t>
+      </w:r>
+      <w:r>
+        <w:rPr>
+          <w:u w:val="single"/>
+        </w:rPr>
         <w:t xml:space="preserve"> </w:t>
       </w:r>
-      <w:proofErr w:type="gramStart"/>
-      <w:r>
-        <w:rPr>
-          <w:b/>
-        </w:rPr>
-        <w:t xml:space="preserve">( </w:t>
-      </w:r>
-      <w:r>
-        <w:rPr>
-          <w:u w:val="single"/>
-        </w:rPr>
-        <w:t>DNI</w:t>
-      </w:r>
-      <w:proofErr w:type="gramEnd"/>
-      <w:r>
-        <w:rPr>
-          <w:u w:val="single"/>
-        </w:rPr>
+      <w:r>
+        <w:t>,</w:t>
+      </w:r>
+      <w:proofErr w:type="spellStart"/>
+      <w:r>
+        <w:t>Izena</w:t>
+      </w:r>
+      <w:proofErr w:type="spellEnd"/>
+      <w:r>
+        <w:t xml:space="preserve"> ,</w:t>
+      </w:r>
+      <w:proofErr w:type="spellStart"/>
+      <w:r>
+        <w:t>Abizena</w:t>
+      </w:r>
+      <w:proofErr w:type="spellEnd"/>
+      <w:r>
+        <w:t xml:space="preserve"> ,</w:t>
+      </w:r>
+      <w:proofErr w:type="spellStart"/>
+      <w:r>
+        <w:t>Pasahitza</w:t>
+      </w:r>
+      <w:proofErr w:type="spellEnd"/>
+      <w:r>
+        <w:t xml:space="preserve"> ,E.NIF</w:t>
+      </w:r>
+      <w:r>
+        <w:rPr>
+          <w:b/>
+        </w:rPr>
+        <w:t xml:space="preserve"> )</w:t>
+      </w:r>
+      <w:r>
+        <w:rPr>
+          <w:b/>
+        </w:rPr>
+        <w:t xml:space="preserve"> (</w:t>
+      </w:r>
+      <w:r>
+        <w:t xml:space="preserve">DNI </w:t>
+      </w:r>
+      <w:r>
+        <w:rPr>
+          <mc:AlternateContent>
+            <mc:Choice Requires="w16se"/>
+            <mc:Fallback>
+              <w:rFonts w:ascii="Segoe UI Emoji" w:eastAsia="Segoe UI Emoji" w:hAnsi="Segoe UI Emoji" w:cs="Segoe UI Emoji"/>
+            </mc:Fallback>
+          </mc:AlternateContent>
+        </w:rPr>
+        <mc:AlternateContent>
+          <mc:Choice Requires="w16se">
+            <w16se:symEx w16se:font="Segoe UI Emoji" w16se:char="2192"/>
+          </mc:Choice>
+          <mc:Fallback>
+            <w:t>→</w:t>
+          </mc:Fallback>
+        </mc:AlternateContent>
+      </w:r>
+      <w:r>
         <w:t xml:space="preserve"> </w:t>
       </w:r>
-      <w:r>
-        <w:t>,</w:t>
-      </w:r>
-      <w:proofErr w:type="spellStart"/>
-      <w:r>
-        <w:t>Izena</w:t>
-      </w:r>
-      <w:proofErr w:type="spellEnd"/>
-      <w:r>
-        <w:t xml:space="preserve"> ,</w:t>
-      </w:r>
-      <w:proofErr w:type="spellStart"/>
-      <w:r>
-        <w:t>Abizena</w:t>
-      </w:r>
-      <w:proofErr w:type="spellEnd"/>
-      <w:r>
-        <w:t xml:space="preserve"> ,</w:t>
-      </w:r>
-      <w:proofErr w:type="spellStart"/>
-      <w:r>
-        <w:t>Pasahitza</w:t>
-      </w:r>
-      <w:proofErr w:type="spellEnd"/>
-      <w:r>
-        <w:t xml:space="preserve"> ,E.NIF</w:t>
-      </w:r>
-      <w:r>
-        <w:rPr>
-          <w:b/>
-        </w:rPr>
-        <w:t xml:space="preserve"> )</w:t>
+      <w:proofErr w:type="spellStart"/>
+      <w:r>
+        <w:t>izena,Abizena,Pasahitza,E.NIF</w:t>
+      </w:r>
+      <w:proofErr w:type="spellEnd"/>
+      <w:r>
+        <w:t>) 3FN</w:t>
       </w:r>
     </w:p>
     <w:p>
@@ -479,57 +504,96 @@
         <w:rPr>
           <w:b/>
         </w:rPr>
+        <w:t xml:space="preserve"> ( </w:t>
+      </w:r>
+      <w:r>
+        <w:rPr>
+          <w:u w:val="single"/>
+        </w:rPr>
+        <w:t>NIF</w:t>
+      </w:r>
+      <w:r>
         <w:t xml:space="preserve"> </w:t>
       </w:r>
-      <w:proofErr w:type="gramStart"/>
-      <w:r>
-        <w:rPr>
-          <w:b/>
-        </w:rPr>
-        <w:t xml:space="preserve">( </w:t>
-      </w:r>
-      <w:r>
-        <w:rPr>
-          <w:u w:val="single"/>
-        </w:rPr>
+      <w:r>
+        <w:t>,</w:t>
+      </w:r>
+      <w:proofErr w:type="spellStart"/>
+      <w:r>
+        <w:t>Izena</w:t>
+      </w:r>
+      <w:proofErr w:type="spellEnd"/>
+      <w:r>
+        <w:t xml:space="preserve"> ,</w:t>
+      </w:r>
+      <w:proofErr w:type="spellStart"/>
+      <w:r>
+        <w:t>Direkzioa</w:t>
+      </w:r>
+      <w:proofErr w:type="spellEnd"/>
+      <w:r>
+        <w:t xml:space="preserve"> ,mota ,</w:t>
+      </w:r>
+      <w:proofErr w:type="spellStart"/>
+      <w:r>
+        <w:t>jabe</w:t>
+      </w:r>
+      <w:proofErr w:type="spellEnd"/>
+      <w:r>
+        <w:t xml:space="preserve"> </w:t>
+      </w:r>
+      <w:r>
+        <w:rPr>
+          <w:b/>
+        </w:rPr>
+        <w:t>)</w:t>
+      </w:r>
+      <w:r>
+        <w:rPr>
+          <w:b/>
+        </w:rPr>
+        <w:t xml:space="preserve"> </w:t>
+      </w:r>
+      <w:r>
+        <w:rPr>
+          <w:b/>
+        </w:rPr>
+        <w:t>(</w:t>
+      </w:r>
+      <w:r>
         <w:t>NIF</w:t>
       </w:r>
-      <w:proofErr w:type="gramEnd"/>
       <w:r>
         <w:t xml:space="preserve"> </w:t>
       </w:r>
       <w:r>
-        <w:t>,</w:t>
-      </w:r>
-      <w:proofErr w:type="spellStart"/>
-      <w:r>
-        <w:t>Izena</w:t>
-      </w:r>
-      <w:proofErr w:type="spellEnd"/>
-      <w:r>
-        <w:t xml:space="preserve"> ,</w:t>
-      </w:r>
-      <w:proofErr w:type="spellStart"/>
-      <w:r>
-        <w:t>Direkzioa</w:t>
-      </w:r>
-      <w:proofErr w:type="spellEnd"/>
-      <w:r>
-        <w:t xml:space="preserve"> ,mota ,</w:t>
-      </w:r>
-      <w:proofErr w:type="spellStart"/>
-      <w:r>
-        <w:t>jabe</w:t>
-      </w:r>
-      <w:proofErr w:type="spellEnd"/>
+        <w:rPr>
+          <mc:AlternateContent>
+            <mc:Choice Requires="w16se"/>
+            <mc:Fallback>
+              <w:rFonts w:ascii="Segoe UI Emoji" w:eastAsia="Segoe UI Emoji" w:hAnsi="Segoe UI Emoji" w:cs="Segoe UI Emoji"/>
+            </mc:Fallback>
+          </mc:AlternateContent>
+        </w:rPr>
+        <mc:AlternateContent>
+          <mc:Choice Requires="w16se">
+            <w16se:symEx w16se:font="Segoe UI Emoji" w16se:char="2192"/>
+          </mc:Choice>
+          <mc:Fallback>
+            <w:t>→</w:t>
+          </mc:Fallback>
+        </mc:AlternateContent>
+      </w:r>
       <w:r>
         <w:t xml:space="preserve"> </w:t>
       </w:r>
-      <w:r>
-        <w:rPr>
-          <w:b/>
-        </w:rPr>
-        <w:t>)</w:t>
+      <w:proofErr w:type="spellStart"/>
+      <w:r>
+        <w:t>Izena,Direkzioa,mota,jabe</w:t>
+      </w:r>
+      <w:proofErr w:type="spellEnd"/>
+      <w:r>
+        <w:t>) 3FN</w:t>
       </w:r>
     </w:p>
     <w:p>
@@ -550,12 +614,12 @@
               <wp:anchor distT="0" distB="0" distL="114300" distR="114300" simplePos="0" relativeHeight="251674624" behindDoc="0" locked="0" layoutInCell="1" allowOverlap="1">
                 <wp:simplePos x="0" y="0"/>
                 <wp:positionH relativeFrom="column">
-                  <wp:posOffset>3549015</wp:posOffset>
+                  <wp:posOffset>3529965</wp:posOffset>
                 </wp:positionH>
                 <wp:positionV relativeFrom="paragraph">
-                  <wp:posOffset>177165</wp:posOffset>
+                  <wp:posOffset>177164</wp:posOffset>
                 </wp:positionV>
-                <wp:extent cx="45719" cy="4067175"/>
+                <wp:extent cx="64135" cy="4714875"/>
                 <wp:effectExtent l="0" t="0" r="31115" b="28575"/>
                 <wp:wrapNone/>
                 <wp:docPr id="16" name="Conector angular 16"/>
@@ -567,7 +631,7 @@
                       <wps:spPr>
                         <a:xfrm flipV="1">
                           <a:off x="0" y="0"/>
-                          <a:ext cx="45719" cy="4067175"/>
+                          <a:ext cx="64135" cy="4714875"/>
                         </a:xfrm>
                         <a:prstGeom prst="bentConnector3">
                           <a:avLst>
@@ -604,7 +668,18 @@
           </mc:Choice>
           <mc:Fallback>
             <w:pict>
-              <v:shape w14:anchorId="5E3CB922" id="Conector angular 16" o:spid="_x0000_s1026" type="#_x0000_t34" style="position:absolute;margin-left:279.45pt;margin-top:13.95pt;width:3.6pt;height:320.25pt;flip:y;z-index:251674624;visibility:visible;mso-wrap-style:square;mso-width-percent:0;mso-height-percent:0;mso-wrap-distance-left:9pt;mso-wrap-distance-top:0;mso-wrap-distance-right:9pt;mso-wrap-distance-bottom:0;mso-position-horizontal:absolute;mso-position-horizontal-relative:text;mso-position-vertical:absolute;mso-position-vertical-relative:text;mso-width-percent:0;mso-height-percent:0;mso-width-relative:margin;mso-height-relative:margin" o:gfxdata="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" adj="24151" strokecolor="black [3200]" strokeweight=".5pt"/>
+              <v:shapetype w14:anchorId="6D1C49F3" id="_x0000_t34" coordsize="21600,21600" o:spt="34" o:oned="t" adj="10800" path="m,l@0,0@0,21600,21600,21600e" filled="f">
+                <v:stroke joinstyle="miter"/>
+                <v:formulas>
+                  <v:f eqn="val #0"/>
+                </v:formulas>
+                <v:path arrowok="t" fillok="f" o:connecttype="none"/>
+                <v:handles>
+                  <v:h position="#0,center"/>
+                </v:handles>
+                <o:lock v:ext="edit" shapetype="t"/>
+              </v:shapetype>
+              <v:shape id="Conector angular 16" o:spid="_x0000_s1026" type="#_x0000_t34" style="position:absolute;margin-left:277.95pt;margin-top:13.95pt;width:5.05pt;height:371.25pt;flip:y;z-index:251674624;visibility:visible;mso-wrap-style:square;mso-width-percent:0;mso-height-percent:0;mso-wrap-distance-left:9pt;mso-wrap-distance-top:0;mso-wrap-distance-right:9pt;mso-wrap-distance-bottom:0;mso-position-horizontal:absolute;mso-position-horizontal-relative:text;mso-position-vertical:absolute;mso-position-vertical-relative:text;mso-width-percent:0;mso-height-percent:0;mso-width-relative:margin;mso-height-relative:margin" o:gfxdata="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" adj="24151" strokecolor="black [3200]" strokeweight=".5pt"/>
             </w:pict>
           </mc:Fallback>
         </mc:AlternateContent>
@@ -683,11 +758,6 @@
       </w:r>
     </w:p>
     <w:p>
-      <w:pPr>
-        <w:rPr>
-          <w:b/>
-        </w:rPr>
-      </w:pPr>
       <w:r>
         <w:rPr>
           <w:b/>
@@ -771,42 +841,64 @@
         <w:rPr>
           <w:b/>
         </w:rPr>
+        <w:t xml:space="preserve"> ( </w:t>
+      </w:r>
+      <w:r>
+        <w:rPr>
+          <w:u w:val="single"/>
+        </w:rPr>
+        <w:t>E.NIF</w:t>
+      </w:r>
+      <w:r>
+        <w:t xml:space="preserve"> ,</w:t>
+      </w:r>
+      <w:r>
+        <w:rPr>
+          <w:u w:val="single"/>
+        </w:rPr>
+        <w:t>ID</w:t>
+      </w:r>
+      <w:r>
         <w:t xml:space="preserve"> </w:t>
       </w:r>
-      <w:proofErr w:type="gramStart"/>
-      <w:r>
-        <w:rPr>
-          <w:b/>
-        </w:rPr>
-        <w:t xml:space="preserve">( </w:t>
-      </w:r>
-      <w:r>
-        <w:rPr>
-          <w:u w:val="single"/>
-        </w:rPr>
-        <w:t>E.NIF</w:t>
-      </w:r>
-      <w:proofErr w:type="gramEnd"/>
-      <w:r>
-        <w:t xml:space="preserve"> ,</w:t>
-      </w:r>
-      <w:r>
-        <w:rPr>
-          <w:u w:val="single"/>
-        </w:rPr>
-        <w:t>ID</w:t>
-      </w:r>
-      <w:r>
+      <w:r>
+        <w:t xml:space="preserve">,Stock </w:t>
+      </w:r>
+      <w:r>
+        <w:rPr>
+          <w:b/>
+        </w:rPr>
+        <w:t>)</w:t>
+      </w:r>
+      <w:r>
+        <w:rPr>
+          <w:b/>
+        </w:rPr>
         <w:t xml:space="preserve"> </w:t>
       </w:r>
       <w:r>
-        <w:t xml:space="preserve">,Stock </w:t>
-      </w:r>
-      <w:r>
-        <w:rPr>
-          <w:b/>
-        </w:rPr>
-        <w:t>)</w:t>
+        <w:t xml:space="preserve">((E.NIF,ID) </w:t>
+      </w:r>
+      <w:r>
+        <w:rPr>
+          <mc:AlternateContent>
+            <mc:Choice Requires="w16se"/>
+            <mc:Fallback>
+              <w:rFonts w:ascii="Segoe UI Emoji" w:eastAsia="Segoe UI Emoji" w:hAnsi="Segoe UI Emoji" w:cs="Segoe UI Emoji"/>
+            </mc:Fallback>
+          </mc:AlternateContent>
+        </w:rPr>
+        <mc:AlternateContent>
+          <mc:Choice Requires="w16se">
+            <w16se:symEx w16se:font="Segoe UI Emoji" w16se:char="2192"/>
+          </mc:Choice>
+          <mc:Fallback>
+            <w:t>→</w:t>
+          </mc:Fallback>
+        </mc:AlternateContent>
+      </w:r>
+      <w:r>
+        <w:t xml:space="preserve"> Stock) 2FN, y como esta en segunda 3FN</w:t>
       </w:r>
     </w:p>
     <w:p>
@@ -914,84 +1006,16 @@
         <mc:AlternateContent>
           <mc:Choice Requires="wps">
             <w:drawing>
-              <wp:anchor distT="0" distB="0" distL="114300" distR="114300" simplePos="0" relativeHeight="251671552" behindDoc="0" locked="0" layoutInCell="1" allowOverlap="1">
+              <wp:anchor distT="0" distB="0" distL="114300" distR="114300" simplePos="0" relativeHeight="251668480" behindDoc="0" locked="0" layoutInCell="1" allowOverlap="1" wp14:anchorId="0B9D28C9" wp14:editId="27325A59">
                 <wp:simplePos x="0" y="0"/>
                 <wp:positionH relativeFrom="column">
-                  <wp:posOffset>739140</wp:posOffset>
+                  <wp:posOffset>3006090</wp:posOffset>
                 </wp:positionH>
                 <wp:positionV relativeFrom="paragraph">
-                  <wp:posOffset>149225</wp:posOffset>
+                  <wp:posOffset>130174</wp:posOffset>
                 </wp:positionV>
-                <wp:extent cx="0" cy="361950"/>
-                <wp:effectExtent l="76200" t="38100" r="57150" b="19050"/>
-                <wp:wrapNone/>
-                <wp:docPr id="13" name="Conector recto de flecha 13"/>
-                <wp:cNvGraphicFramePr/>
-                <a:graphic xmlns:a="http://schemas.openxmlformats.org/drawingml/2006/main">
-                  <a:graphicData uri="http://schemas.microsoft.com/office/word/2010/wordprocessingShape">
-                    <wps:wsp>
-                      <wps:cNvCnPr/>
-                      <wps:spPr>
-                        <a:xfrm flipV="1">
-                          <a:off x="0" y="0"/>
-                          <a:ext cx="0" cy="361950"/>
-                        </a:xfrm>
-                        <a:prstGeom prst="straightConnector1">
-                          <a:avLst/>
-                        </a:prstGeom>
-                        <a:ln>
-                          <a:tailEnd type="triangle"/>
-                        </a:ln>
-                      </wps:spPr>
-                      <wps:style>
-                        <a:lnRef idx="1">
-                          <a:schemeClr val="dk1"/>
-                        </a:lnRef>
-                        <a:fillRef idx="0">
-                          <a:schemeClr val="dk1"/>
-                        </a:fillRef>
-                        <a:effectRef idx="0">
-                          <a:schemeClr val="dk1"/>
-                        </a:effectRef>
-                        <a:fontRef idx="minor">
-                          <a:schemeClr val="tx1"/>
-                        </a:fontRef>
-                      </wps:style>
-                      <wps:bodyPr/>
-                    </wps:wsp>
-                  </a:graphicData>
-                </a:graphic>
-              </wp:anchor>
-            </w:drawing>
-          </mc:Choice>
-          <mc:Fallback>
-            <w:pict>
-              <v:shape w14:anchorId="5F812850" id="Conector recto de flecha 13" o:spid="_x0000_s1026" type="#_x0000_t32" style="position:absolute;margin-left:58.2pt;margin-top:11.75pt;width:0;height:28.5pt;flip:y;z-index:251671552;visibility:visible;mso-wrap-style:square;mso-wrap-distance-left:9pt;mso-wrap-distance-top:0;mso-wrap-distance-right:9pt;mso-wrap-distance-bottom:0;mso-position-horizontal:absolute;mso-position-horizontal-relative:text;mso-position-vertical:absolute;mso-position-vertical-relative:text" o:gfxdata="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" strokecolor="black [3200]" strokeweight=".5pt">
-                <v:stroke endarrow="block" joinstyle="miter"/>
-              </v:shape>
-            </w:pict>
-          </mc:Fallback>
-        </mc:AlternateContent>
-      </w:r>
-      <w:r>
-        <w:rPr>
-          <w:b/>
-          <w:noProof/>
-          <w:lang w:eastAsia="es-ES"/>
-        </w:rPr>
-        <mc:AlternateContent>
-          <mc:Choice Requires="wps">
-            <w:drawing>
-              <wp:anchor distT="0" distB="0" distL="114300" distR="114300" simplePos="0" relativeHeight="251668480" behindDoc="0" locked="0" layoutInCell="1" allowOverlap="1">
-                <wp:simplePos x="0" y="0"/>
-                <wp:positionH relativeFrom="column">
-                  <wp:posOffset>3034665</wp:posOffset>
-                </wp:positionH>
-                <wp:positionV relativeFrom="paragraph">
-                  <wp:posOffset>130175</wp:posOffset>
-                </wp:positionV>
-                <wp:extent cx="19050" cy="342900"/>
-                <wp:effectExtent l="0" t="0" r="19050" b="19050"/>
+                <wp:extent cx="28575" cy="695325"/>
+                <wp:effectExtent l="0" t="0" r="28575" b="28575"/>
                 <wp:wrapNone/>
                 <wp:docPr id="10" name="Conector recto 10"/>
                 <wp:cNvGraphicFramePr/>
@@ -1002,156 +1026,10 @@
                       <wps:spPr>
                         <a:xfrm flipH="1">
                           <a:off x="0" y="0"/>
-                          <a:ext cx="19050" cy="342900"/>
+                          <a:ext cx="28575" cy="695325"/>
                         </a:xfrm>
                         <a:prstGeom prst="line">
                           <a:avLst/>
-                        </a:prstGeom>
-                      </wps:spPr>
-                      <wps:style>
-                        <a:lnRef idx="1">
-                          <a:schemeClr val="dk1"/>
-                        </a:lnRef>
-                        <a:fillRef idx="0">
-                          <a:schemeClr val="dk1"/>
-                        </a:fillRef>
-                        <a:effectRef idx="0">
-                          <a:schemeClr val="dk1"/>
-                        </a:effectRef>
-                        <a:fontRef idx="minor">
-                          <a:schemeClr val="tx1"/>
-                        </a:fontRef>
-                      </wps:style>
-                      <wps:bodyPr/>
-                    </wps:wsp>
-                  </a:graphicData>
-                </a:graphic>
-              </wp:anchor>
-            </w:drawing>
-          </mc:Choice>
-          <mc:Fallback>
-            <w:pict>
-              <v:line w14:anchorId="51CFDDBA" id="Conector recto 10" o:spid="_x0000_s1026" style="position:absolute;flip:x;z-index:251668480;visibility:visible;mso-wrap-style:square;mso-wrap-distance-left:9pt;mso-wrap-distance-top:0;mso-wrap-distance-right:9pt;mso-wrap-distance-bottom:0;mso-position-horizontal:absolute;mso-position-horizontal-relative:text;mso-position-vertical:absolute;mso-position-vertical-relative:text" from="238.95pt,10.25pt" to="240.45pt,37.25pt" o:gfxdata="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" strokecolor="black [3200]" strokeweight=".5pt">
-                <v:stroke joinstyle="miter"/>
-              </v:line>
-            </w:pict>
-          </mc:Fallback>
-        </mc:AlternateContent>
-      </w:r>
-      <w:proofErr w:type="spellStart"/>
-      <w:proofErr w:type="gramStart"/>
-      <w:r>
-        <w:rPr>
-          <w:b/>
-        </w:rPr>
-        <w:t>Produktu</w:t>
-      </w:r>
-      <w:proofErr w:type="spellEnd"/>
-      <w:r>
-        <w:rPr>
-          <w:b/>
-        </w:rPr>
-        <w:t xml:space="preserve">  (</w:t>
-      </w:r>
-      <w:proofErr w:type="gramEnd"/>
-      <w:r>
-        <w:rPr>
-          <w:b/>
-        </w:rPr>
-        <w:t xml:space="preserve"> </w:t>
-      </w:r>
-      <w:r>
-        <w:rPr>
-          <w:u w:val="single"/>
-        </w:rPr>
-        <w:t>ID</w:t>
-      </w:r>
-      <w:r>
-        <w:t xml:space="preserve"> </w:t>
-      </w:r>
-      <w:r>
-        <w:t>,Pre.Com. ,</w:t>
-      </w:r>
-      <w:proofErr w:type="spellStart"/>
-      <w:r>
-        <w:t>Pre.Ven</w:t>
-      </w:r>
-      <w:proofErr w:type="spellEnd"/>
-      <w:r>
-        <w:t xml:space="preserve"> ,</w:t>
-      </w:r>
-      <w:proofErr w:type="spellStart"/>
-      <w:r>
-        <w:t>Fec.Cad</w:t>
-      </w:r>
-      <w:proofErr w:type="spellEnd"/>
-      <w:r>
-        <w:t xml:space="preserve">. </w:t>
-      </w:r>
-      <w:proofErr w:type="gramStart"/>
-      <w:r>
-        <w:t>,Mota</w:t>
-      </w:r>
-      <w:proofErr w:type="gramEnd"/>
-      <w:r>
-        <w:t xml:space="preserve"> ,</w:t>
-      </w:r>
-      <w:proofErr w:type="spellStart"/>
-      <w:r>
-        <w:t>H.Izena</w:t>
-      </w:r>
-      <w:proofErr w:type="spellEnd"/>
-      <w:r>
-        <w:t xml:space="preserve"> </w:t>
-      </w:r>
-      <w:r>
-        <w:rPr>
-          <w:b/>
-        </w:rPr>
-        <w:t>)</w:t>
-      </w:r>
-    </w:p>
-    <w:p>
-      <w:pPr>
-        <w:rPr>
-          <w:b/>
-        </w:rPr>
-      </w:pPr>
-      <w:r>
-        <w:rPr>
-          <w:b/>
-          <w:noProof/>
-          <w:lang w:eastAsia="es-ES"/>
-        </w:rPr>
-        <mc:AlternateContent>
-          <mc:Choice Requires="wps">
-            <w:drawing>
-              <wp:anchor distT="0" distB="0" distL="114300" distR="114300" simplePos="0" relativeHeight="251670528" behindDoc="0" locked="0" layoutInCell="1" allowOverlap="1">
-                <wp:simplePos x="0" y="0"/>
-                <wp:positionH relativeFrom="column">
-                  <wp:posOffset>-137161</wp:posOffset>
-                </wp:positionH>
-                <wp:positionV relativeFrom="paragraph">
-                  <wp:posOffset>225425</wp:posOffset>
-                </wp:positionV>
-                <wp:extent cx="866775" cy="781050"/>
-                <wp:effectExtent l="0" t="0" r="9525" b="19050"/>
-                <wp:wrapNone/>
-                <wp:docPr id="12" name="Conector angular 12"/>
-                <wp:cNvGraphicFramePr/>
-                <a:graphic xmlns:a="http://schemas.openxmlformats.org/drawingml/2006/main">
-                  <a:graphicData uri="http://schemas.microsoft.com/office/word/2010/wordprocessingShape">
-                    <wps:wsp>
-                      <wps:cNvCnPr/>
-                      <wps:spPr>
-                        <a:xfrm flipV="1">
-                          <a:off x="0" y="0"/>
-                          <a:ext cx="866775" cy="781050"/>
-                        </a:xfrm>
-                        <a:prstGeom prst="bentConnector3">
-                          <a:avLst>
-                            <a:gd name="adj1" fmla="val 0"/>
-                          </a:avLst>
                         </a:prstGeom>
                       </wps:spPr>
                       <wps:style>
@@ -1183,7 +1061,9 @@
           </mc:Choice>
           <mc:Fallback>
             <w:pict>
-              <v:shape w14:anchorId="485D1DE3" id="Conector angular 12" o:spid="_x0000_s1026" type="#_x0000_t34" style="position:absolute;margin-left:-10.8pt;margin-top:17.75pt;width:68.25pt;height:61.5pt;flip:y;z-index:251670528;visibility:visible;mso-wrap-style:square;mso-width-percent:0;mso-height-percent:0;mso-wrap-distance-left:9pt;mso-wrap-distance-top:0;mso-wrap-distance-right:9pt;mso-wrap-distance-bottom:0;mso-position-horizontal:absolute;mso-position-horizontal-relative:text;mso-position-vertical:absolute;mso-position-vertical-relative:text;mso-width-percent:0;mso-height-percent:0;mso-width-relative:margin;mso-height-relative:margin" o:gfxdata="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" adj="0" strokecolor="black [3200]" strokeweight=".5pt"/>
+              <v:line w14:anchorId="0ADFEAE0" id="Conector recto 10" o:spid="_x0000_s1026" style="position:absolute;flip:x;z-index:251668480;visibility:visible;mso-wrap-style:square;mso-width-percent:0;mso-height-percent:0;mso-wrap-distance-left:9pt;mso-wrap-distance-top:0;mso-wrap-distance-right:9pt;mso-wrap-distance-bottom:0;mso-position-horizontal:absolute;mso-position-horizontal-relative:text;mso-position-vertical:absolute;mso-position-vertical-relative:text;mso-width-percent:0;mso-height-percent:0;mso-width-relative:margin;mso-height-relative:margin" from="236.7pt,10.25pt" to="238.95pt,65pt" o:gfxdata="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" strokecolor="black [3200]" strokeweight=".5pt">
+                <v:stroke joinstyle="miter"/>
+              </v:line>
             </w:pict>
           </mc:Fallback>
         </mc:AlternateContent>
@@ -1197,36 +1077,33 @@
         <mc:AlternateContent>
           <mc:Choice Requires="wps">
             <w:drawing>
-              <wp:anchor distT="0" distB="0" distL="114300" distR="114300" simplePos="0" relativeHeight="251667456" behindDoc="0" locked="0" layoutInCell="1" allowOverlap="1" wp14:anchorId="7F8FE2C7" wp14:editId="4DFBF377">
+              <wp:anchor distT="0" distB="0" distL="114300" distR="114300" simplePos="0" relativeHeight="251670528" behindDoc="0" locked="0" layoutInCell="1" allowOverlap="1" wp14:anchorId="26719ACE" wp14:editId="6F4CA44E">
                 <wp:simplePos x="0" y="0"/>
                 <wp:positionH relativeFrom="column">
-                  <wp:posOffset>872490</wp:posOffset>
+                  <wp:posOffset>-137159</wp:posOffset>
                 </wp:positionH>
                 <wp:positionV relativeFrom="paragraph">
-                  <wp:posOffset>187325</wp:posOffset>
+                  <wp:posOffset>292100</wp:posOffset>
                 </wp:positionV>
-                <wp:extent cx="2143125" cy="323850"/>
-                <wp:effectExtent l="38100" t="0" r="9525" b="57150"/>
+                <wp:extent cx="819150" cy="1304925"/>
+                <wp:effectExtent l="0" t="0" r="19050" b="9525"/>
                 <wp:wrapNone/>
-                <wp:docPr id="9" name="Conector angular 9"/>
+                <wp:docPr id="12" name="Conector angular 12"/>
                 <wp:cNvGraphicFramePr/>
                 <a:graphic xmlns:a="http://schemas.openxmlformats.org/drawingml/2006/main">
                   <a:graphicData uri="http://schemas.microsoft.com/office/word/2010/wordprocessingShape">
                     <wps:wsp>
                       <wps:cNvCnPr/>
                       <wps:spPr>
-                        <a:xfrm flipH="1">
+                        <a:xfrm flipV="1">
                           <a:off x="0" y="0"/>
-                          <a:ext cx="2143125" cy="323850"/>
+                          <a:ext cx="819150" cy="1304925"/>
                         </a:xfrm>
                         <a:prstGeom prst="bentConnector3">
                           <a:avLst>
-                            <a:gd name="adj1" fmla="val 99577"/>
+                            <a:gd name="adj1" fmla="val 0"/>
                           </a:avLst>
                         </a:prstGeom>
-                        <a:ln>
-                          <a:tailEnd type="triangle"/>
-                        </a:ln>
                       </wps:spPr>
                       <wps:style>
                         <a:lnRef idx="1">
@@ -1257,13 +1134,281 @@
           </mc:Choice>
           <mc:Fallback>
             <w:pict>
-              <v:shape w14:anchorId="47CC59E5" id="Conector angular 9" o:spid="_x0000_s1026" type="#_x0000_t34" style="position:absolute;margin-left:68.7pt;margin-top:14.75pt;width:168.75pt;height:25.5pt;flip:x;z-index:251667456;visibility:visible;mso-wrap-style:square;mso-width-percent:0;mso-height-percent:0;mso-wrap-distance-left:9pt;mso-wrap-distance-top:0;mso-wrap-distance-right:9pt;mso-wrap-distance-bottom:0;mso-position-horizontal:absolute;mso-position-horizontal-relative:text;mso-position-vertical:absolute;mso-position-vertical-relative:text;mso-width-percent:0;mso-height-percent:0;mso-width-relative:margin;mso-height-relative:margin" o:gfxdata="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" adj="21509" strokecolor="black [3200]" strokeweight=".5pt">
+              <v:shape w14:anchorId="49A63E58" id="Conector angular 12" o:spid="_x0000_s1026" type="#_x0000_t34" style="position:absolute;margin-left:-10.8pt;margin-top:23pt;width:64.5pt;height:102.75pt;flip:y;z-index:251670528;visibility:visible;mso-wrap-style:square;mso-width-percent:0;mso-height-percent:0;mso-wrap-distance-left:9pt;mso-wrap-distance-top:0;mso-wrap-distance-right:9pt;mso-wrap-distance-bottom:0;mso-position-horizontal:absolute;mso-position-horizontal-relative:text;mso-position-vertical:absolute;mso-position-vertical-relative:text;mso-width-percent:0;mso-height-percent:0;mso-width-relative:margin;mso-height-relative:margin" o:gfxdata="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" adj="0" strokecolor="black [3200]" strokeweight=".5pt"/>
+            </w:pict>
+          </mc:Fallback>
+        </mc:AlternateContent>
+      </w:r>
+      <w:r>
+        <w:rPr>
+          <w:b/>
+          <w:noProof/>
+          <w:lang w:eastAsia="es-ES"/>
+        </w:rPr>
+        <mc:AlternateContent>
+          <mc:Choice Requires="wps">
+            <w:drawing>
+              <wp:anchor distT="0" distB="0" distL="114300" distR="114300" simplePos="0" relativeHeight="251671552" behindDoc="0" locked="0" layoutInCell="1" allowOverlap="1" wp14:anchorId="6A482B83" wp14:editId="6DBA1F12">
+                <wp:simplePos x="0" y="0"/>
+                <wp:positionH relativeFrom="column">
+                  <wp:posOffset>693421</wp:posOffset>
+                </wp:positionH>
+                <wp:positionV relativeFrom="paragraph">
+                  <wp:posOffset>149225</wp:posOffset>
+                </wp:positionV>
+                <wp:extent cx="45719" cy="123825"/>
+                <wp:effectExtent l="38100" t="38100" r="50165" b="28575"/>
+                <wp:wrapNone/>
+                <wp:docPr id="13" name="Conector recto de flecha 13"/>
+                <wp:cNvGraphicFramePr/>
+                <a:graphic xmlns:a="http://schemas.openxmlformats.org/drawingml/2006/main">
+                  <a:graphicData uri="http://schemas.microsoft.com/office/word/2010/wordprocessingShape">
+                    <wps:wsp>
+                      <wps:cNvCnPr/>
+                      <wps:spPr>
+                        <a:xfrm flipV="1">
+                          <a:off x="0" y="0"/>
+                          <a:ext cx="45719" cy="123825"/>
+                        </a:xfrm>
+                        <a:prstGeom prst="straightConnector1">
+                          <a:avLst/>
+                        </a:prstGeom>
+                        <a:ln>
+                          <a:tailEnd type="triangle"/>
+                        </a:ln>
+                      </wps:spPr>
+                      <wps:style>
+                        <a:lnRef idx="1">
+                          <a:schemeClr val="dk1"/>
+                        </a:lnRef>
+                        <a:fillRef idx="0">
+                          <a:schemeClr val="dk1"/>
+                        </a:fillRef>
+                        <a:effectRef idx="0">
+                          <a:schemeClr val="dk1"/>
+                        </a:effectRef>
+                        <a:fontRef idx="minor">
+                          <a:schemeClr val="tx1"/>
+                        </a:fontRef>
+                      </wps:style>
+                      <wps:bodyPr/>
+                    </wps:wsp>
+                  </a:graphicData>
+                </a:graphic>
+                <wp14:sizeRelH relativeFrom="margin">
+                  <wp14:pctWidth>0</wp14:pctWidth>
+                </wp14:sizeRelH>
+                <wp14:sizeRelV relativeFrom="margin">
+                  <wp14:pctHeight>0</wp14:pctHeight>
+                </wp14:sizeRelV>
+              </wp:anchor>
+            </w:drawing>
+          </mc:Choice>
+          <mc:Fallback>
+            <w:pict>
+              <v:shapetype w14:anchorId="5FF6E803" id="_x0000_t32" coordsize="21600,21600" o:spt="32" o:oned="t" path="m,l21600,21600e" filled="f">
+                <v:path arrowok="t" fillok="f" o:connecttype="none"/>
+                <o:lock v:ext="edit" shapetype="t"/>
+              </v:shapetype>
+              <v:shape id="Conector recto de flecha 13" o:spid="_x0000_s1026" type="#_x0000_t32" style="position:absolute;margin-left:54.6pt;margin-top:11.75pt;width:3.6pt;height:9.75pt;flip:y;z-index:251671552;visibility:visible;mso-wrap-style:square;mso-width-percent:0;mso-height-percent:0;mso-wrap-distance-left:9pt;mso-wrap-distance-top:0;mso-wrap-distance-right:9pt;mso-wrap-distance-bottom:0;mso-position-horizontal:absolute;mso-position-horizontal-relative:text;mso-position-vertical:absolute;mso-position-vertical-relative:text;mso-width-percent:0;mso-height-percent:0;mso-width-relative:margin;mso-height-relative:margin" o:gfxdata="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" strokecolor="black [3200]" strokeweight=".5pt">
+                <v:stroke endarrow="block" joinstyle="miter"/>
+              </v:shape>
+            </w:pict>
+          </mc:Fallback>
+        </mc:AlternateContent>
+      </w:r>
+      <w:proofErr w:type="spellStart"/>
+      <w:proofErr w:type="gramStart"/>
+      <w:r>
+        <w:rPr>
+          <w:b/>
+        </w:rPr>
+        <w:t>Produktu</w:t>
+      </w:r>
+      <w:proofErr w:type="spellEnd"/>
+      <w:r>
+        <w:rPr>
+          <w:b/>
+        </w:rPr>
+        <w:t xml:space="preserve">  (</w:t>
+      </w:r>
+      <w:proofErr w:type="gramEnd"/>
+      <w:r>
+        <w:rPr>
+          <w:b/>
+        </w:rPr>
+        <w:t xml:space="preserve"> </w:t>
+      </w:r>
+      <w:r>
+        <w:rPr>
+          <w:u w:val="single"/>
+        </w:rPr>
+        <w:t>ID</w:t>
+      </w:r>
+      <w:r>
+        <w:t xml:space="preserve"> </w:t>
+      </w:r>
+      <w:r>
+        <w:t>,Pre.Com. ,</w:t>
+      </w:r>
+      <w:proofErr w:type="spellStart"/>
+      <w:r>
+        <w:t>Pre.Ven</w:t>
+      </w:r>
+      <w:proofErr w:type="spellEnd"/>
+      <w:r>
+        <w:t xml:space="preserve"> ,</w:t>
+      </w:r>
+      <w:proofErr w:type="spellStart"/>
+      <w:r>
+        <w:t>Fec.Cad</w:t>
+      </w:r>
+      <w:proofErr w:type="spellEnd"/>
+      <w:r>
+        <w:t xml:space="preserve">. </w:t>
+      </w:r>
+      <w:proofErr w:type="gramStart"/>
+      <w:r>
+        <w:t>,Mota</w:t>
+      </w:r>
+      <w:proofErr w:type="gramEnd"/>
+      <w:r>
+        <w:t xml:space="preserve"> ,</w:t>
+      </w:r>
+      <w:proofErr w:type="spellStart"/>
+      <w:r>
+        <w:t>H.Izena</w:t>
+      </w:r>
+      <w:proofErr w:type="spellEnd"/>
+      <w:r>
+        <w:t xml:space="preserve"> </w:t>
+      </w:r>
+      <w:r>
+        <w:rPr>
+          <w:b/>
+        </w:rPr>
+        <w:t>)</w:t>
+      </w:r>
+      <w:r>
+        <w:rPr>
+          <w:b/>
+        </w:rPr>
+        <w:t xml:space="preserve"> </w:t>
+      </w:r>
+    </w:p>
+    <w:p>
+      <w:pPr>
+        <w:rPr>
+          <w:b/>
+        </w:rPr>
+      </w:pPr>
+    </w:p>
+    <w:p>
+      <w:r>
+        <w:rPr>
+          <w:b/>
+          <w:noProof/>
+          <w:lang w:eastAsia="es-ES"/>
+        </w:rPr>
+        <mc:AlternateContent>
+          <mc:Choice Requires="wps">
+            <w:drawing>
+              <wp:anchor distT="0" distB="0" distL="114300" distR="114300" simplePos="0" relativeHeight="251667456" behindDoc="0" locked="0" layoutInCell="1" allowOverlap="1" wp14:anchorId="1CCD8A2A" wp14:editId="143A1F76">
+                <wp:simplePos x="0" y="0"/>
+                <wp:positionH relativeFrom="column">
+                  <wp:posOffset>872489</wp:posOffset>
+                </wp:positionH>
+                <wp:positionV relativeFrom="paragraph">
+                  <wp:posOffset>245110</wp:posOffset>
+                </wp:positionV>
+                <wp:extent cx="2124075" cy="266700"/>
+                <wp:effectExtent l="38100" t="0" r="9525" b="57150"/>
+                <wp:wrapNone/>
+                <wp:docPr id="9" name="Conector angular 9"/>
+                <wp:cNvGraphicFramePr/>
+                <a:graphic xmlns:a="http://schemas.openxmlformats.org/drawingml/2006/main">
+                  <a:graphicData uri="http://schemas.microsoft.com/office/word/2010/wordprocessingShape">
+                    <wps:wsp>
+                      <wps:cNvCnPr/>
+                      <wps:spPr>
+                        <a:xfrm flipH="1">
+                          <a:off x="0" y="0"/>
+                          <a:ext cx="2124075" cy="266700"/>
+                        </a:xfrm>
+                        <a:prstGeom prst="bentConnector3">
+                          <a:avLst>
+                            <a:gd name="adj1" fmla="val 99577"/>
+                          </a:avLst>
+                        </a:prstGeom>
+                        <a:ln>
+                          <a:tailEnd type="triangle"/>
+                        </a:ln>
+                      </wps:spPr>
+                      <wps:style>
+                        <a:lnRef idx="1">
+                          <a:schemeClr val="dk1"/>
+                        </a:lnRef>
+                        <a:fillRef idx="0">
+                          <a:schemeClr val="dk1"/>
+                        </a:fillRef>
+                        <a:effectRef idx="0">
+                          <a:schemeClr val="dk1"/>
+                        </a:effectRef>
+                        <a:fontRef idx="minor">
+                          <a:schemeClr val="tx1"/>
+                        </a:fontRef>
+                      </wps:style>
+                      <wps:bodyPr/>
+                    </wps:wsp>
+                  </a:graphicData>
+                </a:graphic>
+                <wp14:sizeRelH relativeFrom="margin">
+                  <wp14:pctWidth>0</wp14:pctWidth>
+                </wp14:sizeRelH>
+                <wp14:sizeRelV relativeFrom="margin">
+                  <wp14:pctHeight>0</wp14:pctHeight>
+                </wp14:sizeRelV>
+              </wp:anchor>
+            </w:drawing>
+          </mc:Choice>
+          <mc:Fallback>
+            <w:pict>
+              <v:shape w14:anchorId="493C1415" id="Conector angular 9" o:spid="_x0000_s1026" type="#_x0000_t34" style="position:absolute;margin-left:68.7pt;margin-top:19.3pt;width:167.25pt;height:21pt;flip:x;z-index:251667456;visibility:visible;mso-wrap-style:square;mso-width-percent:0;mso-height-percent:0;mso-wrap-distance-left:9pt;mso-wrap-distance-top:0;mso-wrap-distance-right:9pt;mso-wrap-distance-bottom:0;mso-position-horizontal:absolute;mso-position-horizontal-relative:text;mso-position-vertical:absolute;mso-position-vertical-relative:text;mso-width-percent:0;mso-height-percent:0;mso-width-relative:margin;mso-height-relative:margin" o:gfxdata="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" adj="21509" strokecolor="black [3200]" strokeweight=".5pt">
                 <v:stroke endarrow="block"/>
               </v:shape>
             </w:pict>
           </mc:Fallback>
         </mc:AlternateContent>
       </w:r>
+      <w:r>
+        <w:t>(ID</w:t>
+      </w:r>
+      <w:r>
+        <w:rPr>
+          <mc:AlternateContent>
+            <mc:Choice Requires="w16se"/>
+            <mc:Fallback>
+              <w:rFonts w:ascii="Segoe UI Emoji" w:eastAsia="Segoe UI Emoji" w:hAnsi="Segoe UI Emoji" w:cs="Segoe UI Emoji"/>
+            </mc:Fallback>
+          </mc:AlternateContent>
+        </w:rPr>
+        <mc:AlternateContent>
+          <mc:Choice Requires="w16se">
+            <w16se:symEx w16se:font="Segoe UI Emoji" w16se:char="2192"/>
+          </mc:Choice>
+          <mc:Fallback>
+            <w:t>→</w:t>
+          </mc:Fallback>
+        </mc:AlternateContent>
+      </w:r>
+      <w:proofErr w:type="spellStart"/>
+      <w:r>
+        <w:t>Pre.com,Pre.ven,Fec.cad,Mota,H.izena</w:t>
+      </w:r>
+      <w:proofErr w:type="spellEnd"/>
+      <w:r>
+        <w:t>) 3FN</w:t>
+      </w:r>
     </w:p>
     <w:p>
       <w:pPr>
@@ -1273,11 +1418,6 @@
       </w:pPr>
     </w:p>
     <w:p>
-      <w:pPr>
-        <w:rPr>
-          <w:b/>
-        </w:rPr>
-      </w:pPr>
       <w:proofErr w:type="spellStart"/>
       <w:r>
         <w:rPr>
@@ -1327,6 +1467,23 @@
           <w:b/>
         </w:rPr>
         <w:t>)</w:t>
+      </w:r>
+      <w:r>
+        <w:rPr>
+          <w:b/>
+        </w:rPr>
+        <w:t xml:space="preserve"> </w:t>
+      </w:r>
+      <w:r>
+        <w:t xml:space="preserve">como solo tiene 2 atributos </w:t>
+      </w:r>
+      <w:proofErr w:type="spellStart"/>
+      <w:r>
+        <w:t>esta</w:t>
+      </w:r>
+      <w:proofErr w:type="spellEnd"/>
+      <w:r>
+        <w:t xml:space="preserve"> directamente en 3FN</w:t>
       </w:r>
     </w:p>
     <w:p>
@@ -1432,13 +1589,13 @@
               <wp:anchor distT="0" distB="0" distL="114300" distR="114300" simplePos="0" relativeHeight="251672576" behindDoc="0" locked="0" layoutInCell="1" allowOverlap="1">
                 <wp:simplePos x="0" y="0"/>
                 <wp:positionH relativeFrom="column">
-                  <wp:posOffset>1005840</wp:posOffset>
+                  <wp:posOffset>1053464</wp:posOffset>
                 </wp:positionH>
                 <wp:positionV relativeFrom="paragraph">
-                  <wp:posOffset>207010</wp:posOffset>
+                  <wp:posOffset>207645</wp:posOffset>
                 </wp:positionV>
-                <wp:extent cx="133350" cy="333375"/>
-                <wp:effectExtent l="38100" t="0" r="19050" b="47625"/>
+                <wp:extent cx="85725" cy="628650"/>
+                <wp:effectExtent l="57150" t="0" r="28575" b="57150"/>
                 <wp:wrapNone/>
                 <wp:docPr id="14" name="Conector recto de flecha 14"/>
                 <wp:cNvGraphicFramePr/>
@@ -1449,7 +1606,7 @@
                       <wps:spPr>
                         <a:xfrm flipH="1">
                           <a:off x="0" y="0"/>
-                          <a:ext cx="133350" cy="333375"/>
+                          <a:ext cx="85725" cy="628650"/>
                         </a:xfrm>
                         <a:prstGeom prst="straightConnector1">
                           <a:avLst/>
@@ -1476,12 +1633,18 @@
                     </wps:wsp>
                   </a:graphicData>
                 </a:graphic>
+                <wp14:sizeRelH relativeFrom="margin">
+                  <wp14:pctWidth>0</wp14:pctWidth>
+                </wp14:sizeRelH>
+                <wp14:sizeRelV relativeFrom="margin">
+                  <wp14:pctHeight>0</wp14:pctHeight>
+                </wp14:sizeRelV>
               </wp:anchor>
             </w:drawing>
           </mc:Choice>
           <mc:Fallback>
             <w:pict>
-              <v:shape w14:anchorId="239BBAF3" id="Conector recto de flecha 14" o:spid="_x0000_s1026" type="#_x0000_t32" style="position:absolute;margin-left:79.2pt;margin-top:16.3pt;width:10.5pt;height:26.25pt;flip:x;z-index:251672576;visibility:visible;mso-wrap-style:square;mso-wrap-distance-left:9pt;mso-wrap-distance-top:0;mso-wrap-distance-right:9pt;mso-wrap-distance-bottom:0;mso-position-horizontal:absolute;mso-position-horizontal-relative:text;mso-position-vertical:absolute;mso-position-vertical-relative:text" o:gfxdata="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" strokecolor="black [3200]" strokeweight=".5pt">
+              <v:shape w14:anchorId="4E122F5F" id="Conector recto de flecha 14" o:spid="_x0000_s1026" type="#_x0000_t32" style="position:absolute;margin-left:82.95pt;margin-top:16.35pt;width:6.75pt;height:49.5pt;flip:x;z-index:251672576;visibility:visible;mso-wrap-style:square;mso-width-percent:0;mso-height-percent:0;mso-wrap-distance-left:9pt;mso-wrap-distance-top:0;mso-wrap-distance-right:9pt;mso-wrap-distance-bottom:0;mso-position-horizontal:absolute;mso-position-horizontal-relative:text;mso-position-vertical:absolute;mso-position-vertical-relative:text;mso-width-percent:0;mso-height-percent:0;mso-width-relative:margin;mso-height-relative:margin" o:gfxdata="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" strokecolor="black [3200]" strokeweight=".5pt">
                 <v:stroke endarrow="block" joinstyle="miter"/>
               </v:shape>
             </w:pict>
@@ -1554,6 +1717,48 @@
       </w:r>
     </w:p>
     <w:p>
+      <w:r>
+        <w:t>((</w:t>
+      </w:r>
+      <w:proofErr w:type="spellStart"/>
+      <w:r>
+        <w:t>P.ID,N.Trans,E.NIF</w:t>
+      </w:r>
+      <w:proofErr w:type="spellEnd"/>
+      <w:r>
+        <w:t>)</w:t>
+      </w:r>
+      <w:r>
+        <w:rPr>
+          <mc:AlternateContent>
+            <mc:Choice Requires="w16se"/>
+            <mc:Fallback>
+              <w:rFonts w:ascii="Segoe UI Emoji" w:eastAsia="Segoe UI Emoji" w:hAnsi="Segoe UI Emoji" w:cs="Segoe UI Emoji"/>
+            </mc:Fallback>
+          </mc:AlternateContent>
+        </w:rPr>
+        <mc:AlternateContent>
+          <mc:Choice Requires="w16se">
+            <w16se:symEx w16se:font="Segoe UI Emoji" w16se:char="2192"/>
+          </mc:Choice>
+          <mc:Fallback>
+            <w:t>→</w:t>
+          </mc:Fallback>
+        </mc:AlternateContent>
+      </w:r>
+      <w:proofErr w:type="spellStart"/>
+      <w:r>
+        <w:t>pvp,kopuru</w:t>
+      </w:r>
+      <w:proofErr w:type="spellEnd"/>
+      <w:r>
+        <w:t xml:space="preserve">) </w:t>
+      </w:r>
+      <w:r>
+        <w:t>2FN, y como esta en segunda 3FN</w:t>
+      </w:r>
+    </w:p>
+    <w:p>
       <w:pPr>
         <w:rPr>
           <w:b/>
@@ -1575,7 +1780,81 @@
         <mc:AlternateContent>
           <mc:Choice Requires="wps">
             <w:drawing>
-              <wp:anchor distT="0" distB="0" distL="114300" distR="114300" simplePos="0" relativeHeight="251680768" behindDoc="0" locked="0" layoutInCell="1" allowOverlap="1">
+              <wp:anchor distT="0" distB="0" distL="114300" distR="114300" simplePos="0" relativeHeight="251676672" behindDoc="0" locked="0" layoutInCell="1" allowOverlap="1" wp14:anchorId="75DCB9F5" wp14:editId="2FD6D9DA">
+                <wp:simplePos x="0" y="0"/>
+                <wp:positionH relativeFrom="column">
+                  <wp:posOffset>1005840</wp:posOffset>
+                </wp:positionH>
+                <wp:positionV relativeFrom="paragraph">
+                  <wp:posOffset>226695</wp:posOffset>
+                </wp:positionV>
+                <wp:extent cx="45719" cy="895350"/>
+                <wp:effectExtent l="38100" t="38100" r="50165" b="19050"/>
+                <wp:wrapNone/>
+                <wp:docPr id="18" name="Conector recto de flecha 18"/>
+                <wp:cNvGraphicFramePr/>
+                <a:graphic xmlns:a="http://schemas.openxmlformats.org/drawingml/2006/main">
+                  <a:graphicData uri="http://schemas.microsoft.com/office/word/2010/wordprocessingShape">
+                    <wps:wsp>
+                      <wps:cNvCnPr/>
+                      <wps:spPr>
+                        <a:xfrm flipV="1">
+                          <a:off x="0" y="0"/>
+                          <a:ext cx="45719" cy="895350"/>
+                        </a:xfrm>
+                        <a:prstGeom prst="straightConnector1">
+                          <a:avLst/>
+                        </a:prstGeom>
+                        <a:ln>
+                          <a:tailEnd type="triangle"/>
+                        </a:ln>
+                      </wps:spPr>
+                      <wps:style>
+                        <a:lnRef idx="1">
+                          <a:schemeClr val="dk1"/>
+                        </a:lnRef>
+                        <a:fillRef idx="0">
+                          <a:schemeClr val="dk1"/>
+                        </a:fillRef>
+                        <a:effectRef idx="0">
+                          <a:schemeClr val="dk1"/>
+                        </a:effectRef>
+                        <a:fontRef idx="minor">
+                          <a:schemeClr val="tx1"/>
+                        </a:fontRef>
+                      </wps:style>
+                      <wps:bodyPr/>
+                    </wps:wsp>
+                  </a:graphicData>
+                </a:graphic>
+                <wp14:sizeRelH relativeFrom="margin">
+                  <wp14:pctWidth>0</wp14:pctWidth>
+                </wp14:sizeRelH>
+                <wp14:sizeRelV relativeFrom="margin">
+                  <wp14:pctHeight>0</wp14:pctHeight>
+                </wp14:sizeRelV>
+              </wp:anchor>
+            </w:drawing>
+          </mc:Choice>
+          <mc:Fallback>
+            <w:pict>
+              <v:shape w14:anchorId="3FB914EA" id="Conector recto de flecha 18" o:spid="_x0000_s1026" type="#_x0000_t32" style="position:absolute;margin-left:79.2pt;margin-top:17.85pt;width:3.6pt;height:70.5pt;flip:y;z-index:251676672;visibility:visible;mso-wrap-style:square;mso-width-percent:0;mso-height-percent:0;mso-wrap-distance-left:9pt;mso-wrap-distance-top:0;mso-wrap-distance-right:9pt;mso-wrap-distance-bottom:0;mso-position-horizontal:absolute;mso-position-horizontal-relative:text;mso-position-vertical:absolute;mso-position-vertical-relative:text;mso-width-percent:0;mso-height-percent:0;mso-width-relative:margin;mso-height-relative:margin" o:gfxdata="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" strokecolor="black [3200]" strokeweight=".5pt">
+                <v:stroke endarrow="block" joinstyle="miter"/>
+              </v:shape>
+            </w:pict>
+          </mc:Fallback>
+        </mc:AlternateContent>
+      </w:r>
+      <w:r>
+        <w:rPr>
+          <w:b/>
+          <w:noProof/>
+          <w:lang w:eastAsia="es-ES"/>
+        </w:rPr>
+        <mc:AlternateContent>
+          <mc:Choice Requires="wps">
+            <w:drawing>
+              <wp:anchor distT="0" distB="0" distL="114300" distR="114300" simplePos="0" relativeHeight="251680768" behindDoc="0" locked="0" layoutInCell="1" allowOverlap="1" wp14:anchorId="4A4F3EF7" wp14:editId="5D2F599B">
                 <wp:simplePos x="0" y="0"/>
                 <wp:positionH relativeFrom="column">
                   <wp:posOffset>815340</wp:posOffset>
@@ -1627,81 +1906,7 @@
           </mc:Choice>
           <mc:Fallback>
             <w:pict>
-              <v:shape w14:anchorId="4CD762A1" id="Conector recto de flecha 25" o:spid="_x0000_s1026" type="#_x0000_t32" style="position:absolute;margin-left:64.2pt;margin-top:17.05pt;width:1.5pt;height:22.5pt;flip:y;z-index:251680768;visibility:visible;mso-wrap-style:square;mso-wrap-distance-left:9pt;mso-wrap-distance-top:0;mso-wrap-distance-right:9pt;mso-wrap-distance-bottom:0;mso-position-horizontal:absolute;mso-position-horizontal-relative:text;mso-position-vertical:absolute;mso-position-vertical-relative:text" o:gfxdata="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" strokecolor="black [3200]" strokeweight=".5pt">
-                <v:stroke endarrow="block" joinstyle="miter"/>
-              </v:shape>
-            </w:pict>
-          </mc:Fallback>
-        </mc:AlternateContent>
-      </w:r>
-      <w:r>
-        <w:rPr>
-          <w:b/>
-          <w:noProof/>
-          <w:lang w:eastAsia="es-ES"/>
-        </w:rPr>
-        <mc:AlternateContent>
-          <mc:Choice Requires="wps">
-            <w:drawing>
-              <wp:anchor distT="0" distB="0" distL="114300" distR="114300" simplePos="0" relativeHeight="251676672" behindDoc="0" locked="0" layoutInCell="1" allowOverlap="1" wp14:anchorId="1BBA6A30" wp14:editId="598865CA">
-                <wp:simplePos x="0" y="0"/>
-                <wp:positionH relativeFrom="column">
-                  <wp:posOffset>872489</wp:posOffset>
-                </wp:positionH>
-                <wp:positionV relativeFrom="paragraph">
-                  <wp:posOffset>273685</wp:posOffset>
-                </wp:positionV>
-                <wp:extent cx="180975" cy="590550"/>
-                <wp:effectExtent l="0" t="38100" r="66675" b="19050"/>
-                <wp:wrapNone/>
-                <wp:docPr id="18" name="Conector recto de flecha 18"/>
-                <wp:cNvGraphicFramePr/>
-                <a:graphic xmlns:a="http://schemas.openxmlformats.org/drawingml/2006/main">
-                  <a:graphicData uri="http://schemas.microsoft.com/office/word/2010/wordprocessingShape">
-                    <wps:wsp>
-                      <wps:cNvCnPr/>
-                      <wps:spPr>
-                        <a:xfrm flipV="1">
-                          <a:off x="0" y="0"/>
-                          <a:ext cx="180975" cy="590550"/>
-                        </a:xfrm>
-                        <a:prstGeom prst="straightConnector1">
-                          <a:avLst/>
-                        </a:prstGeom>
-                        <a:ln>
-                          <a:tailEnd type="triangle"/>
-                        </a:ln>
-                      </wps:spPr>
-                      <wps:style>
-                        <a:lnRef idx="1">
-                          <a:schemeClr val="dk1"/>
-                        </a:lnRef>
-                        <a:fillRef idx="0">
-                          <a:schemeClr val="dk1"/>
-                        </a:fillRef>
-                        <a:effectRef idx="0">
-                          <a:schemeClr val="dk1"/>
-                        </a:effectRef>
-                        <a:fontRef idx="minor">
-                          <a:schemeClr val="tx1"/>
-                        </a:fontRef>
-                      </wps:style>
-                      <wps:bodyPr/>
-                    </wps:wsp>
-                  </a:graphicData>
-                </a:graphic>
-                <wp14:sizeRelH relativeFrom="margin">
-                  <wp14:pctWidth>0</wp14:pctWidth>
-                </wp14:sizeRelH>
-                <wp14:sizeRelV relativeFrom="margin">
-                  <wp14:pctHeight>0</wp14:pctHeight>
-                </wp14:sizeRelV>
-              </wp:anchor>
-            </w:drawing>
-          </mc:Choice>
-          <mc:Fallback>
-            <w:pict>
-              <v:shape w14:anchorId="5EAE8FF9" id="Conector recto de flecha 18" o:spid="_x0000_s1026" type="#_x0000_t32" style="position:absolute;margin-left:68.7pt;margin-top:21.55pt;width:14.25pt;height:46.5pt;flip:y;z-index:251676672;visibility:visible;mso-wrap-style:square;mso-width-percent:0;mso-height-percent:0;mso-wrap-distance-left:9pt;mso-wrap-distance-top:0;mso-wrap-distance-right:9pt;mso-wrap-distance-bottom:0;mso-position-horizontal:absolute;mso-position-horizontal-relative:text;mso-position-vertical:absolute;mso-position-vertical-relative:text;mso-width-percent:0;mso-height-percent:0;mso-width-relative:margin;mso-height-relative:margin" o:gfxdata="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" strokecolor="black [3200]" strokeweight=".5pt">
+              <v:shape w14:anchorId="14669952" id="Conector recto de flecha 25" o:spid="_x0000_s1026" type="#_x0000_t32" style="position:absolute;margin-left:64.2pt;margin-top:17.05pt;width:1.5pt;height:22.5pt;flip:y;z-index:251680768;visibility:visible;mso-wrap-style:square;mso-wrap-distance-left:9pt;mso-wrap-distance-top:0;mso-wrap-distance-right:9pt;mso-wrap-distance-bottom:0;mso-position-horizontal:absolute;mso-position-horizontal-relative:text;mso-position-vertical:absolute;mso-position-vertical-relative:text" o:gfxdata="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" strokecolor="black [3200]" strokeweight=".5pt">
                 <v:stroke endarrow="block" joinstyle="miter"/>
               </v:shape>
             </w:pict>
@@ -1838,13 +2043,14 @@
         </w:rPr>
         <w:t>)</w:t>
       </w:r>
+      <w:r>
+        <w:rPr>
+          <w:b/>
+        </w:rPr>
+        <w:t xml:space="preserve"> </w:t>
+      </w:r>
     </w:p>
     <w:p>
-      <w:pPr>
-        <w:rPr>
-          <w:b/>
-        </w:rPr>
-      </w:pPr>
       <w:r>
         <w:rPr>
           <w:b/>
@@ -1854,16 +2060,16 @@
         <mc:AlternateContent>
           <mc:Choice Requires="wps">
             <w:drawing>
-              <wp:anchor distT="0" distB="0" distL="114300" distR="114300" simplePos="0" relativeHeight="251677696" behindDoc="0" locked="0" layoutInCell="1" allowOverlap="1" wp14:anchorId="0B45280B" wp14:editId="771DF2DA">
+              <wp:anchor distT="0" distB="0" distL="114300" distR="114300" simplePos="0" relativeHeight="251677696" behindDoc="0" locked="0" layoutInCell="1" allowOverlap="1" wp14:anchorId="2BE0A37C" wp14:editId="63EC88F6">
                 <wp:simplePos x="0" y="0"/>
                 <wp:positionH relativeFrom="column">
-                  <wp:posOffset>-203835</wp:posOffset>
+                  <wp:posOffset>-146686</wp:posOffset>
                 </wp:positionH>
                 <wp:positionV relativeFrom="paragraph">
-                  <wp:posOffset>102234</wp:posOffset>
+                  <wp:posOffset>198755</wp:posOffset>
                 </wp:positionV>
-                <wp:extent cx="1028700" cy="333375"/>
-                <wp:effectExtent l="0" t="0" r="19050" b="28575"/>
+                <wp:extent cx="962025" cy="552450"/>
+                <wp:effectExtent l="0" t="0" r="28575" b="19050"/>
                 <wp:wrapNone/>
                 <wp:docPr id="20" name="Conector angular 20"/>
                 <wp:cNvGraphicFramePr/>
@@ -1874,7 +2080,7 @@
                       <wps:spPr>
                         <a:xfrm flipH="1">
                           <a:off x="0" y="0"/>
-                          <a:ext cx="1028700" cy="333375"/>
+                          <a:ext cx="962025" cy="552450"/>
                         </a:xfrm>
                         <a:prstGeom prst="bentConnector3">
                           <a:avLst>
@@ -1911,11 +2117,69 @@
           </mc:Choice>
           <mc:Fallback>
             <w:pict>
-              <v:shape w14:anchorId="35BE48B1" id="Conector angular 20" o:spid="_x0000_s1026" type="#_x0000_t34" style="position:absolute;margin-left:-16.05pt;margin-top:8.05pt;width:81pt;height:26.25pt;flip:x;z-index:251677696;visibility:visible;mso-wrap-style:square;mso-width-percent:0;mso-height-percent:0;mso-wrap-distance-left:9pt;mso-wrap-distance-top:0;mso-wrap-distance-right:9pt;mso-wrap-distance-bottom:0;mso-position-horizontal:absolute;mso-position-horizontal-relative:text;mso-position-vertical:absolute;mso-position-vertical-relative:text;mso-width-percent:0;mso-height-percent:0;mso-width-relative:margin;mso-height-relative:margin" o:gfxdata="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" adj="76" strokecolor="black [3200]" strokeweight=".5pt"/>
+              <v:shape w14:anchorId="7E11E63D" id="Conector angular 20" o:spid="_x0000_s1026" type="#_x0000_t34" style="position:absolute;margin-left:-11.55pt;margin-top:15.65pt;width:75.75pt;height:43.5pt;flip:x;z-index:251677696;visibility:visible;mso-wrap-style:square;mso-width-percent:0;mso-height-percent:0;mso-wrap-distance-left:9pt;mso-wrap-distance-top:0;mso-wrap-distance-right:9pt;mso-wrap-distance-bottom:0;mso-position-horizontal:absolute;mso-position-horizontal-relative:text;mso-position-vertical:absolute;mso-position-vertical-relative:text;mso-width-percent:0;mso-height-percent:0;mso-width-relative:margin;mso-height-relative:margin" o:gfxdata="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" adj="76" strokecolor="black [3200]" strokeweight=".5pt"/>
             </w:pict>
           </mc:Fallback>
         </mc:AlternateContent>
       </w:r>
+      <w:r>
+        <w:t>((</w:t>
+      </w:r>
+      <w:proofErr w:type="spellStart"/>
+      <w:r>
+        <w:t>N.Trans,E.NIF</w:t>
+      </w:r>
+      <w:proofErr w:type="spellEnd"/>
+      <w:r>
+        <w:t>)</w:t>
+      </w:r>
+      <w:r>
+        <w:rPr>
+          <mc:AlternateContent>
+            <mc:Choice Requires="w16se"/>
+            <mc:Fallback>
+              <w:rFonts w:ascii="Segoe UI Emoji" w:eastAsia="Segoe UI Emoji" w:hAnsi="Segoe UI Emoji" w:cs="Segoe UI Emoji"/>
+            </mc:Fallback>
+          </mc:AlternateContent>
+        </w:rPr>
+        <mc:AlternateContent>
+          <mc:Choice Requires="w16se">
+            <w16se:symEx w16se:font="Segoe UI Emoji" w16se:char="2192"/>
+          </mc:Choice>
+          <mc:Fallback>
+            <w:t>→</w:t>
+          </mc:Fallback>
+        </mc:AlternateContent>
+      </w:r>
+      <w:proofErr w:type="spellStart"/>
+      <w:r>
+        <w:t>Fec</w:t>
+      </w:r>
+      <w:proofErr w:type="spellEnd"/>
+      <w:r>
+        <w:t xml:space="preserve">. </w:t>
+      </w:r>
+      <w:proofErr w:type="gramStart"/>
+      <w:r>
+        <w:t>,total</w:t>
+      </w:r>
+      <w:proofErr w:type="gramEnd"/>
+      <w:r>
+        <w:t>)</w:t>
+      </w:r>
+      <w:r>
+        <w:t xml:space="preserve"> </w:t>
+      </w:r>
+      <w:r>
+        <w:t xml:space="preserve"> </w:t>
+      </w:r>
+      <w:r>
+        <w:t>2FN, y como esta en segunda 3FN</w:t>
+      </w:r>
+    </w:p>
+    <w:p>
+      <w:bookmarkStart w:id="0" w:name="_GoBack"/>
+      <w:bookmarkEnd w:id="0"/>
     </w:p>
     <w:p>
       <w:pPr>
@@ -1932,7 +2196,7 @@
         <mc:AlternateContent>
           <mc:Choice Requires="wps">
             <w:drawing>
-              <wp:anchor distT="0" distB="0" distL="114300" distR="114300" simplePos="0" relativeHeight="251678720" behindDoc="0" locked="0" layoutInCell="1" allowOverlap="1">
+              <wp:anchor distT="0" distB="0" distL="114300" distR="114300" simplePos="0" relativeHeight="251678720" behindDoc="0" locked="0" layoutInCell="1" allowOverlap="1" wp14:anchorId="0F8A83F3" wp14:editId="4FF4C4DD">
                 <wp:simplePos x="0" y="0"/>
                 <wp:positionH relativeFrom="column">
                   <wp:posOffset>-156211</wp:posOffset>
@@ -1996,11 +2260,6 @@
       </w:r>
     </w:p>
     <w:p>
-      <w:pPr>
-        <w:rPr>
-          <w:b/>
-        </w:rPr>
-      </w:pPr>
       <w:proofErr w:type="spellStart"/>
       <w:proofErr w:type="gramStart"/>
       <w:r>
@@ -2053,10 +2312,68 @@
           <w:b/>
         </w:rPr>
         <w:t>)</w:t>
+      </w:r>
+      <w:r>
+        <w:t xml:space="preserve"> </w:t>
+      </w:r>
+    </w:p>
+    <w:p>
+      <w:r>
+        <w:t>((</w:t>
+      </w:r>
+      <w:proofErr w:type="spellStart"/>
+      <w:r>
+        <w:t>N.Trans,E.NIF</w:t>
+      </w:r>
+      <w:proofErr w:type="spellEnd"/>
+      <w:r>
+        <w:t>)</w:t>
+      </w:r>
+      <w:r>
+        <w:rPr>
+          <mc:AlternateContent>
+            <mc:Choice Requires="w16se"/>
+            <mc:Fallback>
+              <w:rFonts w:ascii="Segoe UI Emoji" w:eastAsia="Segoe UI Emoji" w:hAnsi="Segoe UI Emoji" w:cs="Segoe UI Emoji"/>
+            </mc:Fallback>
+          </mc:AlternateContent>
+        </w:rPr>
+        <mc:AlternateContent>
+          <mc:Choice Requires="w16se">
+            <w16se:symEx w16se:font="Segoe UI Emoji" w16se:char="2192"/>
+          </mc:Choice>
+          <mc:Fallback>
+            <w:t>→</w:t>
+          </mc:Fallback>
+        </mc:AlternateContent>
+      </w:r>
+      <w:r>
+        <w:t>NIF</w:t>
+      </w:r>
+      <w:r>
+        <w:t xml:space="preserve">. </w:t>
+      </w:r>
+      <w:r>
+        <w:t>,</w:t>
+      </w:r>
+      <w:proofErr w:type="spellStart"/>
+      <w:r>
+        <w:t>Izen,Abizen</w:t>
+      </w:r>
+      <w:proofErr w:type="spellEnd"/>
+      <w:r>
+        <w:t>)</w:t>
+      </w:r>
+      <w:r>
+        <w:t xml:space="preserve"> </w:t>
+      </w:r>
+      <w:r>
+        <w:t xml:space="preserve"> 2FN, y como esta en segunda 3FN</w:t>
       </w:r>
     </w:p>
     <w:p>
       <w:pPr>
+        <w:spacing w:after="80"/>
         <w:rPr>
           <w:b/>
         </w:rPr>
@@ -2070,16 +2387,16 @@
         <mc:AlternateContent>
           <mc:Choice Requires="wps">
             <w:drawing>
-              <wp:anchor distT="0" distB="0" distL="114300" distR="114300" simplePos="0" relativeHeight="251679744" behindDoc="0" locked="0" layoutInCell="1" allowOverlap="1">
+              <wp:anchor distT="0" distB="0" distL="114300" distR="114300" simplePos="0" relativeHeight="251679744" behindDoc="0" locked="0" layoutInCell="1" allowOverlap="1" wp14:anchorId="0F3745B8" wp14:editId="567A6C99">
                 <wp:simplePos x="0" y="0"/>
                 <wp:positionH relativeFrom="column">
                   <wp:posOffset>834390</wp:posOffset>
                 </wp:positionH>
                 <wp:positionV relativeFrom="paragraph">
-                  <wp:posOffset>274320</wp:posOffset>
+                  <wp:posOffset>8890</wp:posOffset>
                 </wp:positionV>
-                <wp:extent cx="0" cy="285750"/>
-                <wp:effectExtent l="0" t="0" r="19050" b="19050"/>
+                <wp:extent cx="9525" cy="200025"/>
+                <wp:effectExtent l="0" t="0" r="28575" b="28575"/>
                 <wp:wrapNone/>
                 <wp:docPr id="24" name="Conector recto 24"/>
                 <wp:cNvGraphicFramePr/>
@@ -2088,9 +2405,9 @@
                     <wps:wsp>
                       <wps:cNvCnPr/>
                       <wps:spPr>
-                        <a:xfrm>
+                        <a:xfrm flipH="1">
                           <a:off x="0" y="0"/>
-                          <a:ext cx="0" cy="285750"/>
+                          <a:ext cx="9525" cy="200025"/>
                         </a:xfrm>
                         <a:prstGeom prst="line">
                           <a:avLst/>
@@ -2125,7 +2442,7 @@
           </mc:Choice>
           <mc:Fallback>
             <w:pict>
-              <v:line w14:anchorId="144E18D8" id="Conector recto 24" o:spid="_x0000_s1026" style="position:absolute;z-index:251679744;visibility:visible;mso-wrap-style:square;mso-width-percent:0;mso-height-percent:0;mso-wrap-distance-left:9pt;mso-wrap-distance-top:0;mso-wrap-distance-right:9pt;mso-wrap-distance-bottom:0;mso-position-horizontal:absolute;mso-position-horizontal-relative:text;mso-position-vertical:absolute;mso-position-vertical-relative:text;mso-width-percent:0;mso-height-percent:0;mso-width-relative:margin;mso-height-relative:margin" from="65.7pt,21.6pt" to="65.7pt,44.1pt" o:gfxdata="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" strokecolor="black [3200]" strokeweight=".5pt">
+              <v:line w14:anchorId="5654EC33" id="Conector recto 24" o:spid="_x0000_s1026" style="position:absolute;flip:x;z-index:251679744;visibility:visible;mso-wrap-style:square;mso-width-percent:0;mso-height-percent:0;mso-wrap-distance-left:9pt;mso-wrap-distance-top:0;mso-wrap-distance-right:9pt;mso-wrap-distance-bottom:0;mso-position-horizontal:absolute;mso-position-horizontal-relative:text;mso-position-vertical:absolute;mso-position-vertical-relative:text;mso-width-percent:0;mso-height-percent:0;mso-width-relative:margin;mso-height-relative:margin" from="65.7pt,.7pt" to="66.45pt,16.45pt" o:gfxdata="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" strokecolor="black [3200]" strokeweight=".5pt">
                 <v:stroke joinstyle="miter"/>
               </v:line>
             </w:pict>
@@ -2134,55 +2451,96 @@
       </w:r>
     </w:p>
     <w:p>
-      <w:pPr>
-        <w:rPr>
-          <w:b/>
-        </w:rPr>
-      </w:pPr>
+      <w:proofErr w:type="spellStart"/>
+      <w:r>
+        <w:rPr>
+          <w:b/>
+        </w:rPr>
+        <w:t>Bidaltze</w:t>
+      </w:r>
+      <w:proofErr w:type="spellEnd"/>
+      <w:r>
+        <w:t>(</w:t>
+      </w:r>
+      <w:r>
+        <w:t xml:space="preserve"> </w:t>
+      </w:r>
+      <w:proofErr w:type="spellStart"/>
+      <w:r>
+        <w:rPr>
+          <w:u w:val="single"/>
+        </w:rPr>
+        <w:t>N.Trans,E.NIF</w:t>
+      </w:r>
+      <w:proofErr w:type="spellEnd"/>
+      <w:r>
+        <w:t xml:space="preserve"> </w:t>
+      </w:r>
+      <w:r>
+        <w:t xml:space="preserve"> ,</w:t>
+      </w:r>
+      <w:proofErr w:type="spellStart"/>
+      <w:r>
+        <w:t>Direkzio</w:t>
+      </w:r>
+      <w:proofErr w:type="spellEnd"/>
+      <w:r>
+        <w:rPr>
+          <w:b/>
+        </w:rPr>
+        <w:t>)</w:t>
+      </w:r>
+      <w:r>
+        <w:rPr>
+          <w:b/>
+        </w:rPr>
+        <w:t xml:space="preserve">                                                                                </w:t>
+      </w:r>
+      <w:r>
+        <w:t>((</w:t>
+      </w:r>
+      <w:proofErr w:type="spellStart"/>
+      <w:r>
+        <w:t>N.Trans,E.NIF</w:t>
+      </w:r>
+      <w:proofErr w:type="spellEnd"/>
+      <w:r>
+        <w:t>)</w:t>
+      </w:r>
+      <w:r>
+        <w:rPr>
+          <mc:AlternateContent>
+            <mc:Choice Requires="w16se"/>
+            <mc:Fallback>
+              <w:rFonts w:ascii="Segoe UI Emoji" w:eastAsia="Segoe UI Emoji" w:hAnsi="Segoe UI Emoji" w:cs="Segoe UI Emoji"/>
+            </mc:Fallback>
+          </mc:AlternateContent>
+        </w:rPr>
+        <mc:AlternateContent>
+          <mc:Choice Requires="w16se">
+            <w16se:symEx w16se:font="Segoe UI Emoji" w16se:char="2192"/>
+          </mc:Choice>
+          <mc:Fallback>
+            <w:t>→</w:t>
+          </mc:Fallback>
+        </mc:AlternateContent>
+      </w:r>
+      <w:proofErr w:type="spellStart"/>
+      <w:r>
+        <w:t>Direkzio</w:t>
+      </w:r>
+      <w:proofErr w:type="spellEnd"/>
+      <w:r>
+        <w:t>)</w:t>
+      </w:r>
+      <w:r>
+        <w:t xml:space="preserve"> </w:t>
+      </w:r>
+      <w:r>
+        <w:t xml:space="preserve"> 2FN, y como esta en segunda 3FN</w:t>
+      </w:r>
     </w:p>
-    <w:p>
-      <w:proofErr w:type="spellStart"/>
-      <w:r>
-        <w:rPr>
-          <w:b/>
-        </w:rPr>
-        <w:t>Bidaltze</w:t>
-      </w:r>
-      <w:proofErr w:type="spellEnd"/>
-      <w:r>
-        <w:t>(</w:t>
-      </w:r>
-      <w:r>
-        <w:t xml:space="preserve"> </w:t>
-      </w:r>
-      <w:proofErr w:type="spellStart"/>
-      <w:r>
-        <w:rPr>
-          <w:u w:val="single"/>
-        </w:rPr>
-        <w:t>N.Trans,E.NIF</w:t>
-      </w:r>
-      <w:proofErr w:type="spellEnd"/>
-      <w:r>
-        <w:t xml:space="preserve"> </w:t>
-      </w:r>
-      <w:bookmarkStart w:id="0" w:name="_GoBack"/>
-      <w:bookmarkEnd w:id="0"/>
-      <w:r>
-        <w:t xml:space="preserve"> ,</w:t>
-      </w:r>
-      <w:proofErr w:type="spellStart"/>
-      <w:r>
-        <w:t>Direkzio</w:t>
-      </w:r>
-      <w:proofErr w:type="spellEnd"/>
-      <w:r>
-        <w:rPr>
-          <w:b/>
-        </w:rPr>
-        <w:t>)</w:t>
-      </w:r>
-    </w:p>
+    <w:p/>
     <w:sectPr>
       <w:pgSz w:w="11906" w:h="16838"/>
       <w:pgMar w:top="1417" w:right="1701" w:bottom="1417" w:left="1701" w:header="708" w:footer="708" w:gutter="0"/>

</xml_diff>